<commit_message>
java/lab4 - lab accepted, live coded IllegalWindowMove Exception
</commit_message>
<xml_diff>
--- a/java/lab4/reports/ЛР4 Чусовлянов Максим Р3107.docx
+++ b/java/lab4/reports/ЛР4 Чусовлянов Максим Р3107.docx
@@ -174,15 +174,7 @@
           <w:sz w:val="32"/>
           <w:szCs w:val="32"/>
         </w:rPr>
-        <w:t>Лабораторная работа по программированию №</w:t>
-      </w:r>
-      <w:r>
-        <w:rPr>
-          <w:rFonts w:eastAsia="Times New Roman" w:cs="Times New Roman" w:ascii="Times New Roman" w:hAnsi="Times New Roman"/>
-          <w:sz w:val="32"/>
-          <w:szCs w:val="32"/>
-        </w:rPr>
-        <w:t>4</w:t>
+        <w:t>Лабораторная работа по программированию №4</w:t>
       </w:r>
     </w:p>
     <w:p>
@@ -225,15 +217,7 @@
           <w:sz w:val="32"/>
           <w:szCs w:val="32"/>
         </w:rPr>
-        <w:t>712,</w:t>
-      </w:r>
-      <w:r>
-        <w:rPr>
-          <w:rFonts w:eastAsia="Times New Roman" w:cs="Times New Roman" w:ascii="Times New Roman" w:hAnsi="Times New Roman"/>
-          <w:sz w:val="32"/>
-          <w:szCs w:val="32"/>
-        </w:rPr>
-        <w:t>5</w:t>
+        <w:t>712,5</w:t>
       </w:r>
     </w:p>
     <w:p>
@@ -564,7 +548,7 @@
     </w:p>
     <w:p>
       <w:pPr>
-        <w:pStyle w:val="Style16"/>
+        <w:pStyle w:val="Style15"/>
         <w:spacing w:lineRule="auto" w:line="276"/>
         <w:jc w:val="center"/>
         <w:rPr>
@@ -1026,7 +1010,7 @@
     </w:p>
     <w:p>
       <w:pPr>
-        <w:pStyle w:val="Style12"/>
+        <w:pStyle w:val="Style11"/>
         <w:spacing w:lineRule="auto" w:line="276" w:before="0" w:after="240"/>
         <w:rPr>
           <w:rFonts w:ascii="Times New Roman" w:hAnsi="Times New Roman" w:eastAsia="Times New Roman" w:cs="Times New Roman"/>
@@ -1037,7 +1021,7 @@
       </w:pPr>
       <w:r>
         <w:drawing>
-          <wp:anchor behindDoc="0" distT="0" distB="0" distL="0" distR="0" simplePos="0" locked="0" layoutInCell="0" allowOverlap="1" relativeHeight="3">
+          <wp:anchor behindDoc="0" distT="0" distB="0" distL="0" distR="0" simplePos="0" locked="0" layoutInCell="0" allowOverlap="1" relativeHeight="2">
             <wp:simplePos x="0" y="0"/>
             <wp:positionH relativeFrom="column">
               <wp:align>center</wp:align>
@@ -1084,7 +1068,7 @@
       </w:r>
       <w:r>
         <w:rPr>
-          <w:rStyle w:val="Style9"/>
+          <w:rStyle w:val="Strong"/>
           <w:rFonts w:eastAsia="Times New Roman" w:cs="Times New Roman" w:ascii="Times New Roman" w:hAnsi="Times New Roman"/>
           <w:sz w:val="24"/>
           <w:szCs w:val="24"/>
@@ -1094,7 +1078,7 @@
     </w:p>
     <w:p>
       <w:pPr>
-        <w:pStyle w:val="Style12"/>
+        <w:pStyle w:val="Style11"/>
         <w:numPr>
           <w:ilvl w:val="0"/>
           <w:numId w:val="1"/>
@@ -1116,7 +1100,7 @@
     </w:p>
     <w:p>
       <w:pPr>
-        <w:pStyle w:val="Style12"/>
+        <w:pStyle w:val="Style11"/>
         <w:numPr>
           <w:ilvl w:val="0"/>
           <w:numId w:val="1"/>
@@ -1135,23 +1119,23 @@
     </w:p>
     <w:p>
       <w:pPr>
-        <w:pStyle w:val="Style12"/>
+        <w:pStyle w:val="Style11"/>
         <w:rPr/>
       </w:pPr>
-      <w:bookmarkStart w:id="5" w:name="yui_patched_v3_11_0_1_1480291165378_1011"/>
-      <w:bookmarkStart w:id="6" w:name="yui_patched_v3_11_0_1_1480291165378_1010"/>
+      <w:bookmarkStart w:id="5" w:name="yui_patched_v3_11_0_1_1480291165378_1010"/>
+      <w:bookmarkStart w:id="6" w:name="yui_patched_v3_11_0_1_1480291165378_1011"/>
       <w:bookmarkEnd w:id="5"/>
       <w:bookmarkEnd w:id="6"/>
       <w:r>
         <w:rPr>
-          <w:rStyle w:val="Style9"/>
+          <w:rStyle w:val="Strong"/>
         </w:rPr>
         <w:t>Порядок выполнения работы:</w:t>
       </w:r>
     </w:p>
     <w:p>
       <w:pPr>
-        <w:pStyle w:val="Style12"/>
+        <w:pStyle w:val="Style11"/>
         <w:numPr>
           <w:ilvl w:val="0"/>
           <w:numId w:val="2"/>
@@ -1173,7 +1157,7 @@
     </w:p>
     <w:p>
       <w:pPr>
-        <w:pStyle w:val="Style12"/>
+        <w:pStyle w:val="Style11"/>
         <w:numPr>
           <w:ilvl w:val="0"/>
           <w:numId w:val="2"/>
@@ -1193,7 +1177,7 @@
     </w:p>
     <w:p>
       <w:pPr>
-        <w:pStyle w:val="Style12"/>
+        <w:pStyle w:val="Style11"/>
         <w:numPr>
           <w:ilvl w:val="0"/>
           <w:numId w:val="2"/>
@@ -1215,7 +1199,7 @@
     </w:p>
     <w:p>
       <w:pPr>
-        <w:pStyle w:val="Style12"/>
+        <w:pStyle w:val="Style11"/>
         <w:numPr>
           <w:ilvl w:val="0"/>
           <w:numId w:val="2"/>
@@ -1244,25 +1228,30 @@
         </w:rPr>
       </w:pPr>
       <w:r>
-        <w:rPr/>
-      </w:r>
-    </w:p>
-    <w:p>
-      <w:pPr>
-        <w:pStyle w:val="LO-normal"/>
-        <w:spacing w:lineRule="auto" w:line="276" w:before="240" w:after="240"/>
-        <w:rPr>
-          <w:rFonts w:ascii="Times New Roman" w:hAnsi="Times New Roman" w:eastAsia="Times New Roman" w:cs="Times New Roman"/>
+        <w:rPr>
+          <w:rFonts w:eastAsia="Times New Roman" w:cs="Times New Roman" w:ascii="Times New Roman" w:hAnsi="Times New Roman"/>
+          <w:b/>
           <w:sz w:val="24"/>
           <w:szCs w:val="24"/>
         </w:rPr>
-      </w:pPr>
-      <w:r>
-        <w:rPr>
-          <w:rFonts w:eastAsia="Times New Roman" w:cs="Times New Roman" w:ascii="Times New Roman" w:hAnsi="Times New Roman"/>
+      </w:r>
+    </w:p>
+    <w:p>
+      <w:pPr>
+        <w:pStyle w:val="LO-normal"/>
+        <w:spacing w:lineRule="auto" w:line="276" w:before="240" w:after="240"/>
+        <w:rPr>
+          <w:rFonts w:ascii="Times New Roman" w:hAnsi="Times New Roman" w:eastAsia="Times New Roman" w:cs="Times New Roman"/>
           <w:sz w:val="24"/>
           <w:szCs w:val="24"/>
         </w:rPr>
+      </w:pPr>
+      <w:r>
+        <w:rPr>
+          <w:rFonts w:eastAsia="Times New Roman" w:cs="Times New Roman" w:ascii="Times New Roman" w:hAnsi="Times New Roman"/>
+          <w:sz w:val="24"/>
+          <w:szCs w:val="24"/>
+        </w:rPr>
       </w:r>
     </w:p>
     <w:p>
@@ -1325,7 +1314,7 @@
           <w:szCs w:val="24"/>
         </w:rPr>
         <w:drawing>
-          <wp:anchor behindDoc="0" distT="0" distB="0" distL="0" distR="0" simplePos="0" locked="0" layoutInCell="0" allowOverlap="1" relativeHeight="2">
+          <wp:anchor behindDoc="0" distT="0" distB="0" distL="0" distR="0" simplePos="0" locked="0" layoutInCell="0" allowOverlap="1" relativeHeight="3">
             <wp:simplePos x="0" y="0"/>
             <wp:positionH relativeFrom="column">
               <wp:align>center</wp:align>
@@ -1333,7 +1322,7 @@
             <wp:positionV relativeFrom="paragraph">
               <wp:posOffset>635</wp:posOffset>
             </wp:positionV>
-            <wp:extent cx="5940425" cy="5669915"/>
+            <wp:extent cx="5940425" cy="6076315"/>
             <wp:effectExtent l="0" t="0" r="0" b="0"/>
             <wp:wrapSquare wrapText="largest"/>
             <wp:docPr id="2" name="Изображение1" descr=""/>
@@ -1358,7 +1347,7 @@
                   <pic:spPr bwMode="auto">
                     <a:xfrm>
                       <a:off x="0" y="0"/>
-                      <a:ext cx="5940425" cy="5669915"/>
+                      <a:ext cx="5940425" cy="6076315"/>
                     </a:xfrm>
                     <a:prstGeom prst="rect">
                       <a:avLst/>
@@ -1515,18 +1504,7 @@
             <w:szCs w:val="28"/>
             <w:u w:val="single"/>
           </w:rPr>
-          <w:t>https://raw.githubusercontent.com/Vaneshik/VT-Labs/main/java/lab</w:t>
-        </w:r>
-        <w:r>
-          <w:rPr>
-            <w:rStyle w:val="-"/>
-            <w:rFonts w:eastAsia="Times New Roman" w:cs="Times New Roman" w:ascii="Times New Roman" w:hAnsi="Times New Roman"/>
-            <w:color w:val="1155CC"/>
-            <w:sz w:val="28"/>
-            <w:szCs w:val="28"/>
-            <w:u w:val="single"/>
-          </w:rPr>
-          <w:t>4</w:t>
+          <w:t>https://raw.githubusercontent.com/Vaneshik/VT-Labs/main/java/lab4</w:t>
         </w:r>
       </w:hyperlink>
       <w:hyperlink r:id="rId7">
@@ -2319,7 +2297,7 @@
     <w:qFormat/>
     <w:rPr/>
   </w:style>
-  <w:style w:type="character" w:styleId="Style9">
+  <w:style w:type="character" w:styleId="Strong">
     <w:name w:val="Strong"/>
     <w:qFormat/>
     <w:rPr>
@@ -2327,15 +2305,15 @@
       <w:bCs/>
     </w:rPr>
   </w:style>
-  <w:style w:type="character" w:styleId="Style10">
+  <w:style w:type="character" w:styleId="Style9">
     <w:name w:val="Символ нумерации"/>
     <w:qFormat/>
     <w:rPr/>
   </w:style>
-  <w:style w:type="paragraph" w:styleId="Style11">
+  <w:style w:type="paragraph" w:styleId="Style10">
     <w:name w:val="Заголовок"/>
     <w:basedOn w:val="Normal"/>
-    <w:next w:val="Style12"/>
+    <w:next w:val="Style11"/>
     <w:qFormat/>
     <w:pPr>
       <w:keepNext w:val="true"/>
@@ -2347,7 +2325,7 @@
       <w:szCs w:val="28"/>
     </w:rPr>
   </w:style>
-  <w:style w:type="paragraph" w:styleId="Style12">
+  <w:style w:type="paragraph" w:styleId="Style11">
     <w:name w:val="Body Text"/>
     <w:basedOn w:val="Normal"/>
     <w:pPr>
@@ -2355,15 +2333,15 @@
     </w:pPr>
     <w:rPr/>
   </w:style>
-  <w:style w:type="paragraph" w:styleId="Style13">
+  <w:style w:type="paragraph" w:styleId="Style12">
     <w:name w:val="List"/>
-    <w:basedOn w:val="Style12"/>
+    <w:basedOn w:val="Style11"/>
     <w:pPr/>
     <w:rPr>
       <w:rFonts w:cs="Noto Sans Devanagari"/>
     </w:rPr>
   </w:style>
-  <w:style w:type="paragraph" w:styleId="Style14">
+  <w:style w:type="paragraph" w:styleId="Style13">
     <w:name w:val="Caption"/>
     <w:basedOn w:val="Normal"/>
     <w:qFormat/>
@@ -2379,7 +2357,7 @@
       <w:szCs w:val="24"/>
     </w:rPr>
   </w:style>
-  <w:style w:type="paragraph" w:styleId="Style15">
+  <w:style w:type="paragraph" w:styleId="Style14">
     <w:name w:val="Указатель"/>
     <w:basedOn w:val="Normal"/>
     <w:qFormat/>
@@ -2409,7 +2387,7 @@
       <w:lang w:val="ru-RU" w:eastAsia="zh-CN" w:bidi="hi-IN"/>
     </w:rPr>
   </w:style>
-  <w:style w:type="paragraph" w:styleId="Style16">
+  <w:style w:type="paragraph" w:styleId="Style15">
     <w:name w:val="Title"/>
     <w:basedOn w:val="LO-normal"/>
     <w:next w:val="LO-normal"/>
@@ -2426,7 +2404,7 @@
       <w:szCs w:val="72"/>
     </w:rPr>
   </w:style>
-  <w:style w:type="paragraph" w:styleId="Style17">
+  <w:style w:type="paragraph" w:styleId="Style16">
     <w:name w:val="Subtitle"/>
     <w:basedOn w:val="LO-normal"/>
     <w:next w:val="LO-normal"/>
@@ -2445,16 +2423,16 @@
       <w:szCs w:val="48"/>
     </w:rPr>
   </w:style>
-  <w:style w:type="paragraph" w:styleId="Style18">
+  <w:style w:type="paragraph" w:styleId="Style17">
     <w:name w:val="Колонтитул"/>
     <w:basedOn w:val="Normal"/>
     <w:qFormat/>
     <w:pPr/>
     <w:rPr/>
   </w:style>
-  <w:style w:type="paragraph" w:styleId="Style19">
+  <w:style w:type="paragraph" w:styleId="Style18">
     <w:name w:val="Footer"/>
-    <w:basedOn w:val="Style18"/>
+    <w:basedOn w:val="Style17"/>
     <w:pPr/>
     <w:rPr/>
   </w:style>

</xml_diff>